<commit_message>
Se respondio la primera pregunta
</commit_message>
<xml_diff>
--- a/11 Diseno Experimentos/Examen_2/Diseno_Experimentos_Trabajo1_KevinHaquehua.docx
+++ b/11 Diseno Experimentos/Examen_2/Diseno_Experimentos_Trabajo1_KevinHaquehua.docx
@@ -529,10 +529,464 @@
     </w:p>
     <w:p>
       <w:pPr>
+        <w:pStyle w:val="FirstParagraph"/>
+      </w:pPr>
+      <w:r>
+        <w:t xml:space="preserve">Al ser un diseño de bloques completo al azar con una observación por unidad experimental, la observación</w:t>
+      </w:r>
+      <w:r>
+        <w:t xml:space="preserve"> </w:t>
+      </w:r>
+      <m:oMath>
+        <m:sSub>
+          <m:e>
+            <m:r>
+              <m:t>Y</m:t>
+            </m:r>
+          </m:e>
+          <m:sub>
+            <m:r>
+              <m:t>i</m:t>
+            </m:r>
+            <m:r>
+              <m:t>j</m:t>
+            </m:r>
+          </m:sub>
+        </m:sSub>
+      </m:oMath>
+      <w:r>
+        <w:t xml:space="preserve"> </w:t>
+      </w:r>
+      <w:r>
+        <w:t xml:space="preserve">que representa el rendimiento por kg de las papas puede representarse por el modelo siguiente:</w:t>
+      </w:r>
+    </w:p>
+    <w:p>
+      <w:pPr>
+        <w:pStyle w:val="Textoindependiente"/>
+      </w:pPr>
+      <m:oMathPara>
+        <m:oMathParaPr>
+          <m:jc m:val="center"/>
+        </m:oMathParaPr>
+        <m:oMath>
+          <m:sSub>
+            <m:e>
+              <m:r>
+                <m:t>Y</m:t>
+              </m:r>
+            </m:e>
+            <m:sub>
+              <m:r>
+                <m:t>i</m:t>
+              </m:r>
+              <m:r>
+                <m:t>j</m:t>
+              </m:r>
+            </m:sub>
+          </m:sSub>
+          <m:r>
+            <m:rPr>
+              <m:sty m:val="p"/>
+            </m:rPr>
+            <m:t>=</m:t>
+          </m:r>
+          <m:r>
+            <m:t>μ</m:t>
+          </m:r>
+          <m:r>
+            <m:rPr>
+              <m:sty m:val="p"/>
+            </m:rPr>
+            <m:t>+</m:t>
+          </m:r>
+          <m:sSub>
+            <m:e>
+              <m:r>
+                <m:t>τ</m:t>
+              </m:r>
+            </m:e>
+            <m:sub>
+              <m:r>
+                <m:t>i</m:t>
+              </m:r>
+            </m:sub>
+          </m:sSub>
+          <m:r>
+            <m:rPr>
+              <m:sty m:val="p"/>
+            </m:rPr>
+            <m:t>+</m:t>
+          </m:r>
+          <m:sSub>
+            <m:e>
+              <m:r>
+                <m:t>β</m:t>
+              </m:r>
+            </m:e>
+            <m:sub>
+              <m:r>
+                <m:t>j</m:t>
+              </m:r>
+            </m:sub>
+          </m:sSub>
+          <m:r>
+            <m:rPr>
+              <m:sty m:val="p"/>
+            </m:rPr>
+            <m:t>+</m:t>
+          </m:r>
+          <m:sSub>
+            <m:e>
+              <m:r>
+                <m:t>ϵ</m:t>
+              </m:r>
+            </m:e>
+            <m:sub>
+              <m:r>
+                <m:t>i</m:t>
+              </m:r>
+              <m:r>
+                <m:t>j</m:t>
+              </m:r>
+            </m:sub>
+          </m:sSub>
+        </m:oMath>
+      </m:oMathPara>
+    </w:p>
+    <w:p>
+      <w:pPr>
+        <w:pStyle w:val="FirstParagraph"/>
+      </w:pPr>
+      <w:r>
+        <w:t xml:space="preserve">Donde:</w:t>
+      </w:r>
+    </w:p>
+    <w:p>
+      <w:pPr>
         <w:pStyle w:val="Compact"/>
         <w:numPr>
           <w:ilvl w:val="0"/>
-          <w:numId w:val="1004"/>
+          <w:numId w:val="1005"/>
+        </w:numPr>
+      </w:pPr>
+      <m:oMath>
+        <m:sSub>
+          <m:e>
+            <m:r>
+              <m:t>Y</m:t>
+            </m:r>
+          </m:e>
+          <m:sub>
+            <m:r>
+              <m:t>i</m:t>
+            </m:r>
+            <m:r>
+              <m:t>j</m:t>
+            </m:r>
+          </m:sub>
+        </m:sSub>
+        <m:r>
+          <m:rPr>
+            <m:sty m:val="p"/>
+          </m:rPr>
+          <m:t>:</m:t>
+        </m:r>
+      </m:oMath>
+      <w:r>
+        <w:t xml:space="preserve"> </w:t>
+      </w:r>
+      <w:r>
+        <w:t xml:space="preserve">Es el rendimiento por kg de papa obtenida por el</w:t>
+      </w:r>
+      <w:r>
+        <w:t xml:space="preserve"> </w:t>
+      </w:r>
+      <m:oMath>
+        <m:r>
+          <m:t>j</m:t>
+        </m:r>
+      </m:oMath>
+      <w:r>
+        <w:t xml:space="preserve">-ésimo bloque (tipo de suelo) sujeta al tratamiento</w:t>
+      </w:r>
+      <w:r>
+        <w:t xml:space="preserve"> </w:t>
+      </w:r>
+      <m:oMath>
+        <m:r>
+          <m:t>i</m:t>
+        </m:r>
+      </m:oMath>
+      <w:r>
+        <w:t xml:space="preserve"> </w:t>
+      </w:r>
+      <w:r>
+        <w:t xml:space="preserve">(fórmula).</w:t>
+      </w:r>
+    </w:p>
+    <w:p>
+      <w:pPr>
+        <w:pStyle w:val="Compact"/>
+        <w:numPr>
+          <w:ilvl w:val="0"/>
+          <w:numId w:val="1005"/>
+        </w:numPr>
+      </w:pPr>
+      <m:oMath>
+        <m:r>
+          <m:t>μ</m:t>
+        </m:r>
+        <m:r>
+          <m:rPr>
+            <m:sty m:val="p"/>
+          </m:rPr>
+          <m:t>:</m:t>
+        </m:r>
+      </m:oMath>
+      <w:r>
+        <w:t xml:space="preserve"> </w:t>
+      </w:r>
+      <w:r>
+        <w:t xml:space="preserve">El efecto de la media común.</w:t>
+      </w:r>
+    </w:p>
+    <w:p>
+      <w:pPr>
+        <w:pStyle w:val="Compact"/>
+        <w:numPr>
+          <w:ilvl w:val="0"/>
+          <w:numId w:val="1005"/>
+        </w:numPr>
+      </w:pPr>
+      <m:oMath>
+        <m:sSub>
+          <m:e>
+            <m:r>
+              <m:t>τ</m:t>
+            </m:r>
+          </m:e>
+          <m:sub>
+            <m:r>
+              <m:t>i</m:t>
+            </m:r>
+          </m:sub>
+        </m:sSub>
+        <m:r>
+          <m:rPr>
+            <m:sty m:val="p"/>
+          </m:rPr>
+          <m:t>:</m:t>
+        </m:r>
+      </m:oMath>
+      <w:r>
+        <w:t xml:space="preserve"> </w:t>
+      </w:r>
+      <w:r>
+        <w:t xml:space="preserve">Es el efecto de la fórmula</w:t>
+      </w:r>
+      <w:r>
+        <w:t xml:space="preserve"> </w:t>
+      </w:r>
+      <m:oMath>
+        <m:r>
+          <m:t>i</m:t>
+        </m:r>
+      </m:oMath>
+      <w:r>
+        <w:t xml:space="preserve">, (</w:t>
+      </w:r>
+      <m:oMath>
+        <m:r>
+          <m:t>i</m:t>
+        </m:r>
+        <m:r>
+          <m:rPr>
+            <m:sty m:val="p"/>
+          </m:rPr>
+          <m:t>=</m:t>
+        </m:r>
+        <m:r>
+          <m:t>1</m:t>
+        </m:r>
+        <m:r>
+          <m:rPr>
+            <m:sty m:val="p"/>
+          </m:rPr>
+          <m:t>,</m:t>
+        </m:r>
+        <m:r>
+          <m:t>2</m:t>
+        </m:r>
+        <m:r>
+          <m:rPr>
+            <m:sty m:val="p"/>
+          </m:rPr>
+          <m:t>,</m:t>
+        </m:r>
+        <m:r>
+          <m:t>3</m:t>
+        </m:r>
+        <m:r>
+          <m:rPr>
+            <m:sty m:val="p"/>
+          </m:rPr>
+          <m:t>,</m:t>
+        </m:r>
+        <m:r>
+          <m:t>4</m:t>
+        </m:r>
+      </m:oMath>
+      <w:r>
+        <w:t xml:space="preserve">).</w:t>
+      </w:r>
+    </w:p>
+    <w:p>
+      <w:pPr>
+        <w:pStyle w:val="Compact"/>
+        <w:numPr>
+          <w:ilvl w:val="0"/>
+          <w:numId w:val="1005"/>
+        </w:numPr>
+      </w:pPr>
+      <m:oMath>
+        <m:sSub>
+          <m:e>
+            <m:r>
+              <m:t>β</m:t>
+            </m:r>
+          </m:e>
+          <m:sub>
+            <m:r>
+              <m:t>j</m:t>
+            </m:r>
+          </m:sub>
+        </m:sSub>
+        <m:r>
+          <m:rPr>
+            <m:sty m:val="p"/>
+          </m:rPr>
+          <m:t>:</m:t>
+        </m:r>
+      </m:oMath>
+      <w:r>
+        <w:t xml:space="preserve"> </w:t>
+      </w:r>
+      <w:r>
+        <w:t xml:space="preserve">Es el efecto del tipo de suelo</w:t>
+      </w:r>
+      <w:r>
+        <w:t xml:space="preserve"> </w:t>
+      </w:r>
+      <m:oMath>
+        <m:r>
+          <m:t>j</m:t>
+        </m:r>
+      </m:oMath>
+      <w:r>
+        <w:t xml:space="preserve">, (</w:t>
+      </w:r>
+      <m:oMath>
+        <m:r>
+          <m:t>j</m:t>
+        </m:r>
+        <m:r>
+          <m:rPr>
+            <m:sty m:val="p"/>
+          </m:rPr>
+          <m:t>=</m:t>
+        </m:r>
+        <m:r>
+          <m:t>1</m:t>
+        </m:r>
+        <m:r>
+          <m:rPr>
+            <m:nor/>
+            <m:sty m:val="p"/>
+          </m:rPr>
+          <m:t>(arcilloso)</m:t>
+        </m:r>
+        <m:r>
+          <m:rPr>
+            <m:sty m:val="p"/>
+          </m:rPr>
+          <m:t>,</m:t>
+        </m:r>
+        <m:r>
+          <m:t>2</m:t>
+        </m:r>
+        <m:r>
+          <m:rPr>
+            <m:nor/>
+            <m:sty m:val="p"/>
+          </m:rPr>
+          <m:t>(arenoso)</m:t>
+        </m:r>
+        <m:r>
+          <m:rPr>
+            <m:sty m:val="p"/>
+          </m:rPr>
+          <m:t>,</m:t>
+        </m:r>
+        <m:r>
+          <m:t>3</m:t>
+        </m:r>
+        <m:r>
+          <m:rPr>
+            <m:nor/>
+            <m:sty m:val="p"/>
+          </m:rPr>
+          <m:t>(franco arenoso)</m:t>
+        </m:r>
+      </m:oMath>
+      <w:r>
+        <w:t xml:space="preserve">).</w:t>
+      </w:r>
+    </w:p>
+    <w:p>
+      <w:pPr>
+        <w:pStyle w:val="Compact"/>
+        <w:numPr>
+          <w:ilvl w:val="0"/>
+          <w:numId w:val="1005"/>
+        </w:numPr>
+      </w:pPr>
+      <m:oMath>
+        <m:sSub>
+          <m:e>
+            <m:r>
+              <m:t>ϵ</m:t>
+            </m:r>
+          </m:e>
+          <m:sub>
+            <m:r>
+              <m:t>i</m:t>
+            </m:r>
+            <m:r>
+              <m:t>j</m:t>
+            </m:r>
+          </m:sub>
+        </m:sSub>
+        <m:r>
+          <m:rPr>
+            <m:sty m:val="p"/>
+          </m:rPr>
+          <m:t>:</m:t>
+        </m:r>
+      </m:oMath>
+      <w:r>
+        <w:t xml:space="preserve"> </w:t>
+      </w:r>
+      <w:r>
+        <w:t xml:space="preserve">Es una variable aleatoria no observable llamado error.</w:t>
+      </w:r>
+    </w:p>
+    <w:p>
+      <w:pPr>
+        <w:pStyle w:val="Compact"/>
+        <w:numPr>
+          <w:ilvl w:val="0"/>
+          <w:numId w:val="1006"/>
         </w:numPr>
       </w:pPr>
       <w:r>
@@ -578,7 +1032,7 @@
         <w:pStyle w:val="Compact"/>
         <w:numPr>
           <w:ilvl w:val="0"/>
-          <w:numId w:val="1004"/>
+          <w:numId w:val="1006"/>
         </w:numPr>
       </w:pPr>
       <w:r>
@@ -647,7 +1101,7 @@
         <w:pStyle w:val="Compact"/>
         <w:numPr>
           <w:ilvl w:val="0"/>
-          <w:numId w:val="1004"/>
+          <w:numId w:val="1006"/>
         </w:numPr>
       </w:pPr>
       <w:r>
@@ -716,7 +1170,7 @@
         <w:pStyle w:val="Compact"/>
         <w:numPr>
           <w:ilvl w:val="0"/>
-          <w:numId w:val="1004"/>
+          <w:numId w:val="1006"/>
         </w:numPr>
       </w:pPr>
       <w:r>
@@ -762,7 +1216,7 @@
         <w:pStyle w:val="Compact"/>
         <w:numPr>
           <w:ilvl w:val="0"/>
-          <w:numId w:val="1004"/>
+          <w:numId w:val="1006"/>
         </w:numPr>
       </w:pPr>
       <w:r>
@@ -778,7 +1232,7 @@
         <w:pStyle w:val="Compact"/>
         <w:numPr>
           <w:ilvl w:val="0"/>
-          <w:numId w:val="1004"/>
+          <w:numId w:val="1006"/>
         </w:numPr>
       </w:pPr>
       <w:r>
@@ -1997,6 +2451,91 @@
       </w:pPr>
     </w:lvl>
   </w:abstractNum>
+  <w:abstractNum w:abstractNumId="99722">
+    <w:nsid w:val="00A99722"/>
+    <w:multiLevelType w:val="multilevel"/>
+    <w:lvl w:ilvl="0">
+      <w:start w:val="2"/>
+      <w:numFmt w:val="lowerLetter"/>
+      <w:lvlText w:val="%1)"/>
+      <w:lvlJc w:val="left"/>
+      <w:pPr>
+        <w:ind w:left="720" w:hanging="360"/>
+      </w:pPr>
+    </w:lvl>
+    <w:lvl w:ilvl="1">
+      <w:start w:val="2"/>
+      <w:numFmt w:val="lowerLetter"/>
+      <w:lvlText w:val="%2)"/>
+      <w:lvlJc w:val="left"/>
+      <w:pPr>
+        <w:ind w:left="1440" w:hanging="360"/>
+      </w:pPr>
+    </w:lvl>
+    <w:lvl w:ilvl="2">
+      <w:start w:val="2"/>
+      <w:numFmt w:val="lowerLetter"/>
+      <w:lvlText w:val="%3)"/>
+      <w:lvlJc w:val="left"/>
+      <w:pPr>
+        <w:ind w:left="2160" w:hanging="360"/>
+      </w:pPr>
+    </w:lvl>
+    <w:lvl w:ilvl="3">
+      <w:start w:val="2"/>
+      <w:numFmt w:val="lowerLetter"/>
+      <w:lvlText w:val="%4)"/>
+      <w:lvlJc w:val="left"/>
+      <w:pPr>
+        <w:ind w:left="2880" w:hanging="360"/>
+      </w:pPr>
+    </w:lvl>
+    <w:lvl w:ilvl="4">
+      <w:start w:val="2"/>
+      <w:numFmt w:val="lowerLetter"/>
+      <w:lvlText w:val="%5)"/>
+      <w:lvlJc w:val="left"/>
+      <w:pPr>
+        <w:ind w:left="3600" w:hanging="360"/>
+      </w:pPr>
+    </w:lvl>
+    <w:lvl w:ilvl="5">
+      <w:start w:val="2"/>
+      <w:numFmt w:val="lowerLetter"/>
+      <w:lvlText w:val="%6)"/>
+      <w:lvlJc w:val="left"/>
+      <w:pPr>
+        <w:ind w:left="4320" w:hanging="360"/>
+      </w:pPr>
+    </w:lvl>
+    <w:lvl w:ilvl="6">
+      <w:start w:val="2"/>
+      <w:numFmt w:val="lowerLetter"/>
+      <w:lvlText w:val="%7)"/>
+      <w:lvlJc w:val="left"/>
+      <w:pPr>
+        <w:ind w:left="5040" w:hanging="360"/>
+      </w:pPr>
+    </w:lvl>
+    <w:lvl w:ilvl="7">
+      <w:start w:val="2"/>
+      <w:numFmt w:val="lowerLetter"/>
+      <w:lvlText w:val="%8)"/>
+      <w:lvlJc w:val="left"/>
+      <w:pPr>
+        <w:ind w:left="5760" w:hanging="360"/>
+      </w:pPr>
+    </w:lvl>
+    <w:lvl w:ilvl="8">
+      <w:start w:val="2"/>
+      <w:numFmt w:val="lowerLetter"/>
+      <w:lvlText w:val="%9)"/>
+      <w:lvlJc w:val="left"/>
+      <w:pPr>
+        <w:ind w:left="6480" w:hanging="360"/>
+      </w:pPr>
+    </w:lvl>
+  </w:abstractNum>
   <w:num w16cid:durableId="1222252684" w:numId="1">
     <w:abstractNumId w:val="0"/>
   </w:num>
@@ -4707,6 +5246,39 @@
     </w:lvlOverride>
     <w:lvlOverride w:ilvl="8">
       <w:startOverride w:val="1"/>
+    </w:lvlOverride>
+  </w:num>
+  <w:num w:numId="1005">
+    <w:abstractNumId w:val="991"/>
+  </w:num>
+  <w:num w:numId="1006">
+    <w:abstractNumId w:val="99722"/>
+    <w:lvlOverride w:ilvl="0">
+      <w:startOverride w:val="2"/>
+    </w:lvlOverride>
+    <w:lvlOverride w:ilvl="1">
+      <w:startOverride w:val="2"/>
+    </w:lvlOverride>
+    <w:lvlOverride w:ilvl="2">
+      <w:startOverride w:val="2"/>
+    </w:lvlOverride>
+    <w:lvlOverride w:ilvl="3">
+      <w:startOverride w:val="2"/>
+    </w:lvlOverride>
+    <w:lvlOverride w:ilvl="4">
+      <w:startOverride w:val="2"/>
+    </w:lvlOverride>
+    <w:lvlOverride w:ilvl="5">
+      <w:startOverride w:val="2"/>
+    </w:lvlOverride>
+    <w:lvlOverride w:ilvl="6">
+      <w:startOverride w:val="2"/>
+    </w:lvlOverride>
+    <w:lvlOverride w:ilvl="7">
+      <w:startOverride w:val="2"/>
+    </w:lvlOverride>
+    <w:lvlOverride w:ilvl="8">
+      <w:startOverride w:val="2"/>
     </w:lvlOverride>
   </w:num>
 </w:numbering>

</xml_diff>

<commit_message>
Seguimos actualizando el examen
</commit_message>
<xml_diff>
--- a/11 Diseno Experimentos/Examen_2/Diseno_Experimentos_Trabajo1_KevinHaquehua.docx
+++ b/11 Diseno Experimentos/Examen_2/Diseno_Experimentos_Trabajo1_KevinHaquehua.docx
@@ -1029,10 +1029,594 @@
     </w:p>
     <w:p>
       <w:pPr>
+        <w:pStyle w:val="FirstParagraph"/>
+      </w:pPr>
+      <w:r>
+        <w:t xml:space="preserve">Nos planteamos las hipótesis</w:t>
+      </w:r>
+    </w:p>
+    <w:p>
+      <w:pPr>
         <w:pStyle w:val="Compact"/>
         <w:numPr>
           <w:ilvl w:val="0"/>
-          <w:numId w:val="1006"/>
+          <w:numId w:val="1007"/>
+        </w:numPr>
+      </w:pPr>
+      <m:oMath>
+        <m:sSub>
+          <m:e>
+            <m:r>
+              <m:t>H</m:t>
+            </m:r>
+          </m:e>
+          <m:sub>
+            <m:r>
+              <m:t>0</m:t>
+            </m:r>
+          </m:sub>
+        </m:sSub>
+        <m:r>
+          <m:rPr>
+            <m:sty m:val="p"/>
+          </m:rPr>
+          <m:t>:</m:t>
+        </m:r>
+        <m:sSub>
+          <m:e>
+            <m:r>
+              <m:t>μ</m:t>
+            </m:r>
+          </m:e>
+          <m:sub>
+            <m:r>
+              <m:t>1</m:t>
+            </m:r>
+          </m:sub>
+        </m:sSub>
+        <m:r>
+          <m:rPr>
+            <m:sty m:val="p"/>
+          </m:rPr>
+          <m:t>=</m:t>
+        </m:r>
+        <m:sSub>
+          <m:e>
+            <m:r>
+              <m:t>μ</m:t>
+            </m:r>
+          </m:e>
+          <m:sub>
+            <m:r>
+              <m:t>2</m:t>
+            </m:r>
+          </m:sub>
+        </m:sSub>
+        <m:r>
+          <m:rPr>
+            <m:sty m:val="p"/>
+          </m:rPr>
+          <m:t>=</m:t>
+        </m:r>
+        <m:sSub>
+          <m:e>
+            <m:r>
+              <m:t>μ</m:t>
+            </m:r>
+          </m:e>
+          <m:sub>
+            <m:r>
+              <m:t>3</m:t>
+            </m:r>
+          </m:sub>
+        </m:sSub>
+        <m:r>
+          <m:rPr>
+            <m:sty m:val="p"/>
+          </m:rPr>
+          <m:t>=</m:t>
+        </m:r>
+        <m:sSub>
+          <m:e>
+            <m:r>
+              <m:t>μ</m:t>
+            </m:r>
+          </m:e>
+          <m:sub>
+            <m:r>
+              <m:t>4</m:t>
+            </m:r>
+          </m:sub>
+        </m:sSub>
+      </m:oMath>
+    </w:p>
+    <w:p>
+      <w:pPr>
+        <w:pStyle w:val="Compact"/>
+        <w:numPr>
+          <w:ilvl w:val="0"/>
+          <w:numId w:val="1007"/>
+        </w:numPr>
+      </w:pPr>
+      <m:oMath>
+        <m:sSub>
+          <m:e>
+            <m:r>
+              <m:t>H</m:t>
+            </m:r>
+          </m:e>
+          <m:sub>
+            <m:r>
+              <m:t>a</m:t>
+            </m:r>
+          </m:sub>
+        </m:sSub>
+        <m:r>
+          <m:rPr>
+            <m:sty m:val="p"/>
+          </m:rPr>
+          <m:t>:</m:t>
+        </m:r>
+        <m:r>
+          <m:rPr>
+            <m:nor/>
+            <m:sty m:val="p"/>
+          </m:rPr>
+          <m:t>al menos dos </m:t>
+        </m:r>
+        <m:sSub>
+          <m:e>
+            <m:r>
+              <m:t>μ</m:t>
+            </m:r>
+          </m:e>
+          <m:sub>
+            <m:r>
+              <m:t>i</m:t>
+            </m:r>
+          </m:sub>
+        </m:sSub>
+        <m:r>
+          <m:rPr>
+            <m:nor/>
+            <m:sty m:val="p"/>
+          </m:rPr>
+          <m:t> son diferentes</m:t>
+        </m:r>
+      </m:oMath>
+    </w:p>
+    <w:p>
+      <w:pPr>
+        <w:pStyle w:val="FirstParagraph"/>
+      </w:pPr>
+      <w:r>
+        <w:t xml:space="preserve">Abrimos la bd creada</w:t>
+      </w:r>
+    </w:p>
+    <w:p>
+      <w:pPr>
+        <w:pStyle w:val="SourceCode"/>
+      </w:pPr>
+      <w:r>
+        <w:rPr>
+          <w:rStyle w:val="FunctionTok"/>
+        </w:rPr>
+        <w:t xml:space="preserve">library</w:t>
+      </w:r>
+      <w:r>
+        <w:rPr>
+          <w:rStyle w:val="NormalTok"/>
+        </w:rPr>
+        <w:t xml:space="preserve">(readxl)</w:t>
+      </w:r>
+      <w:r>
+        <w:br/>
+      </w:r>
+      <w:r>
+        <w:rPr>
+          <w:rStyle w:val="FunctionTok"/>
+        </w:rPr>
+        <w:t xml:space="preserve">library</w:t>
+      </w:r>
+      <w:r>
+        <w:rPr>
+          <w:rStyle w:val="NormalTok"/>
+        </w:rPr>
+        <w:t xml:space="preserve">(here)</w:t>
+      </w:r>
+    </w:p>
+    <w:p>
+      <w:pPr>
+        <w:pStyle w:val="SourceCode"/>
+      </w:pPr>
+      <w:r>
+        <w:rPr>
+          <w:rStyle w:val="VerbatimChar"/>
+        </w:rPr>
+        <w:t xml:space="preserve">## here() starts at C:/Users/La Fuente Estadistic/Desktop/INLASER-LA FUENTE/General_Analytics/Maestria_UNSAAC</w:t>
+      </w:r>
+    </w:p>
+    <w:p>
+      <w:pPr>
+        <w:pStyle w:val="SourceCode"/>
+      </w:pPr>
+      <w:r>
+        <w:rPr>
+          <w:rStyle w:val="NormalTok"/>
+        </w:rPr>
+        <w:t xml:space="preserve">data </w:t>
+      </w:r>
+      <w:r>
+        <w:rPr>
+          <w:rStyle w:val="OtherTok"/>
+        </w:rPr>
+        <w:t xml:space="preserve">&lt;-</w:t>
+      </w:r>
+      <w:r>
+        <w:rPr>
+          <w:rStyle w:val="NormalTok"/>
+        </w:rPr>
+        <w:t xml:space="preserve"> </w:t>
+      </w:r>
+      <w:r>
+        <w:rPr>
+          <w:rStyle w:val="FunctionTok"/>
+        </w:rPr>
+        <w:t xml:space="preserve">read_excel</w:t>
+      </w:r>
+      <w:r>
+        <w:rPr>
+          <w:rStyle w:val="NormalTok"/>
+        </w:rPr>
+        <w:t xml:space="preserve">(</w:t>
+      </w:r>
+      <w:r>
+        <w:rPr>
+          <w:rStyle w:val="FunctionTok"/>
+        </w:rPr>
+        <w:t xml:space="preserve">here</w:t>
+      </w:r>
+      <w:r>
+        <w:rPr>
+          <w:rStyle w:val="NormalTok"/>
+        </w:rPr>
+        <w:t xml:space="preserve">(</w:t>
+      </w:r>
+      <w:r>
+        <w:rPr>
+          <w:rStyle w:val="StringTok"/>
+        </w:rPr>
+        <w:t xml:space="preserve">"11 Diseno Experimentos/Examen_2/data_papa.xlsx"</w:t>
+      </w:r>
+      <w:r>
+        <w:rPr>
+          <w:rStyle w:val="NormalTok"/>
+        </w:rPr>
+        <w:t xml:space="preserve">))</w:t>
+      </w:r>
+      <w:r>
+        <w:br/>
+      </w:r>
+      <w:r>
+        <w:rPr>
+          <w:rStyle w:val="FunctionTok"/>
+        </w:rPr>
+        <w:t xml:space="preserve">head</w:t>
+      </w:r>
+      <w:r>
+        <w:rPr>
+          <w:rStyle w:val="NormalTok"/>
+        </w:rPr>
+        <w:t xml:space="preserve">(data)</w:t>
+      </w:r>
+    </w:p>
+    <w:p>
+      <w:pPr>
+        <w:pStyle w:val="SourceCode"/>
+      </w:pPr>
+      <w:r>
+        <w:rPr>
+          <w:rStyle w:val="VerbatimChar"/>
+        </w:rPr>
+        <w:t xml:space="preserve">## # A tibble: 6 × 3</w:t>
+      </w:r>
+      <w:r>
+        <w:br/>
+      </w:r>
+      <w:r>
+        <w:rPr>
+          <w:rStyle w:val="VerbatimChar"/>
+        </w:rPr>
+        <w:t xml:space="preserve">##   formula suelo     rendimiento</w:t>
+      </w:r>
+      <w:r>
+        <w:br/>
+      </w:r>
+      <w:r>
+        <w:rPr>
+          <w:rStyle w:val="VerbatimChar"/>
+        </w:rPr>
+        <w:t xml:space="preserve">##   &lt;chr&gt;   &lt;chr&gt;           &lt;dbl&gt;</w:t>
+      </w:r>
+      <w:r>
+        <w:br/>
+      </w:r>
+      <w:r>
+        <w:rPr>
+          <w:rStyle w:val="VerbatimChar"/>
+        </w:rPr>
+        <w:t xml:space="preserve">## 1 f1      arcilloso          70</w:t>
+      </w:r>
+      <w:r>
+        <w:br/>
+      </w:r>
+      <w:r>
+        <w:rPr>
+          <w:rStyle w:val="VerbatimChar"/>
+        </w:rPr>
+        <w:t xml:space="preserve">## 2 f2      arcilloso          70</w:t>
+      </w:r>
+      <w:r>
+        <w:br/>
+      </w:r>
+      <w:r>
+        <w:rPr>
+          <w:rStyle w:val="VerbatimChar"/>
+        </w:rPr>
+        <w:t xml:space="preserve">## 3 f3      arcilloso         110</w:t>
+      </w:r>
+      <w:r>
+        <w:br/>
+      </w:r>
+      <w:r>
+        <w:rPr>
+          <w:rStyle w:val="VerbatimChar"/>
+        </w:rPr>
+        <w:t xml:space="preserve">## 4 f4      arcilloso         120</w:t>
+      </w:r>
+      <w:r>
+        <w:br/>
+      </w:r>
+      <w:r>
+        <w:rPr>
+          <w:rStyle w:val="VerbatimChar"/>
+        </w:rPr>
+        <w:t xml:space="preserve">## 5 f1      arenoso           110</w:t>
+      </w:r>
+      <w:r>
+        <w:br/>
+      </w:r>
+      <w:r>
+        <w:rPr>
+          <w:rStyle w:val="VerbatimChar"/>
+        </w:rPr>
+        <w:t xml:space="preserve">## 6 f2      arenoso           100</w:t>
+      </w:r>
+    </w:p>
+    <w:p>
+      <w:pPr>
+        <w:pStyle w:val="SourceCode"/>
+      </w:pPr>
+      <w:r>
+        <w:rPr>
+          <w:rStyle w:val="FunctionTok"/>
+        </w:rPr>
+        <w:t xml:space="preserve">attach</w:t>
+      </w:r>
+      <w:r>
+        <w:rPr>
+          <w:rStyle w:val="NormalTok"/>
+        </w:rPr>
+        <w:t xml:space="preserve">(data)</w:t>
+      </w:r>
+      <w:r>
+        <w:br/>
+      </w:r>
+      <w:r>
+        <w:rPr>
+          <w:rStyle w:val="NormalTok"/>
+        </w:rPr>
+        <w:t xml:space="preserve">modeg</w:t>
+      </w:r>
+      <w:r>
+        <w:rPr>
+          <w:rStyle w:val="OtherTok"/>
+        </w:rPr>
+        <w:t xml:space="preserve">&lt;-</w:t>
+      </w:r>
+      <w:r>
+        <w:rPr>
+          <w:rStyle w:val="FunctionTok"/>
+        </w:rPr>
+        <w:t xml:space="preserve">lm</w:t>
+      </w:r>
+      <w:r>
+        <w:rPr>
+          <w:rStyle w:val="NormalTok"/>
+        </w:rPr>
+        <w:t xml:space="preserve">(rendimiento</w:t>
+      </w:r>
+      <w:r>
+        <w:rPr>
+          <w:rStyle w:val="SpecialCharTok"/>
+        </w:rPr>
+        <w:t xml:space="preserve">~</w:t>
+      </w:r>
+      <w:r>
+        <w:rPr>
+          <w:rStyle w:val="NormalTok"/>
+        </w:rPr>
+        <w:t xml:space="preserve">suelo</w:t>
+      </w:r>
+      <w:r>
+        <w:rPr>
+          <w:rStyle w:val="SpecialCharTok"/>
+        </w:rPr>
+        <w:t xml:space="preserve">+</w:t>
+      </w:r>
+      <w:r>
+        <w:rPr>
+          <w:rStyle w:val="NormalTok"/>
+        </w:rPr>
+        <w:t xml:space="preserve">formula)</w:t>
+      </w:r>
+      <w:r>
+        <w:br/>
+      </w:r>
+      <w:r>
+        <w:rPr>
+          <w:rStyle w:val="NormalTok"/>
+        </w:rPr>
+        <w:t xml:space="preserve">anva</w:t>
+      </w:r>
+      <w:r>
+        <w:rPr>
+          <w:rStyle w:val="OtherTok"/>
+        </w:rPr>
+        <w:t xml:space="preserve">&lt;-</w:t>
+      </w:r>
+      <w:r>
+        <w:rPr>
+          <w:rStyle w:val="FunctionTok"/>
+        </w:rPr>
+        <w:t xml:space="preserve">anova</w:t>
+      </w:r>
+      <w:r>
+        <w:rPr>
+          <w:rStyle w:val="NormalTok"/>
+        </w:rPr>
+        <w:t xml:space="preserve">(modeg)</w:t>
+      </w:r>
+      <w:r>
+        <w:br/>
+      </w:r>
+      <w:r>
+        <w:rPr>
+          <w:rStyle w:val="NormalTok"/>
+        </w:rPr>
+        <w:t xml:space="preserve">anva</w:t>
+      </w:r>
+    </w:p>
+    <w:p>
+      <w:pPr>
+        <w:pStyle w:val="SourceCode"/>
+      </w:pPr>
+      <w:r>
+        <w:rPr>
+          <w:rStyle w:val="VerbatimChar"/>
+        </w:rPr>
+        <w:t xml:space="preserve">## Analysis of Variance Table</w:t>
+      </w:r>
+      <w:r>
+        <w:br/>
+      </w:r>
+      <w:r>
+        <w:rPr>
+          <w:rStyle w:val="VerbatimChar"/>
+        </w:rPr>
+        <w:t xml:space="preserve">## </w:t>
+      </w:r>
+      <w:r>
+        <w:br/>
+      </w:r>
+      <w:r>
+        <w:rPr>
+          <w:rStyle w:val="VerbatimChar"/>
+        </w:rPr>
+        <w:t xml:space="preserve">## Response: rendimiento</w:t>
+      </w:r>
+      <w:r>
+        <w:br/>
+      </w:r>
+      <w:r>
+        <w:rPr>
+          <w:rStyle w:val="VerbatimChar"/>
+        </w:rPr>
+        <w:t xml:space="preserve">##           Df Sum Sq Mean Sq F value    Pr(&gt;F)    </w:t>
+      </w:r>
+      <w:r>
+        <w:br/>
+      </w:r>
+      <w:r>
+        <w:rPr>
+          <w:rStyle w:val="VerbatimChar"/>
+        </w:rPr>
+        <w:t xml:space="preserve">## suelo      2 8016.7  4008.3 131.182 1.118e-05 ***</w:t>
+      </w:r>
+      <w:r>
+        <w:br/>
+      </w:r>
+      <w:r>
+        <w:rPr>
+          <w:rStyle w:val="VerbatimChar"/>
+        </w:rPr>
+        <w:t xml:space="preserve">## formula    3 8666.7  2888.9  94.546 1.929e-05 ***</w:t>
+      </w:r>
+      <w:r>
+        <w:br/>
+      </w:r>
+      <w:r>
+        <w:rPr>
+          <w:rStyle w:val="VerbatimChar"/>
+        </w:rPr>
+        <w:t xml:space="preserve">## Residuals  6  183.3    30.6                      </w:t>
+      </w:r>
+      <w:r>
+        <w:br/>
+      </w:r>
+      <w:r>
+        <w:rPr>
+          <w:rStyle w:val="VerbatimChar"/>
+        </w:rPr>
+        <w:t xml:space="preserve">## ---</w:t>
+      </w:r>
+      <w:r>
+        <w:br/>
+      </w:r>
+      <w:r>
+        <w:rPr>
+          <w:rStyle w:val="VerbatimChar"/>
+        </w:rPr>
+        <w:t xml:space="preserve">## Signif. codes:  0 '***' 0.001 '**' 0.01 '*' 0.05 '.' 0.1 ' ' 1</w:t>
+      </w:r>
+    </w:p>
+    <w:p>
+      <w:pPr>
+        <w:pStyle w:val="FirstParagraph"/>
+      </w:pPr>
+      <w:r>
+        <w:t xml:space="preserve">Se obtiene un pvalor menor a 0.05 por lo tanto no aceptamos</w:t>
+      </w:r>
+      <w:r>
+        <w:t xml:space="preserve"> </w:t>
+      </w:r>
+      <m:oMath>
+        <m:sSub>
+          <m:e>
+            <m:r>
+              <m:t>H</m:t>
+            </m:r>
+          </m:e>
+          <m:sub>
+            <m:r>
+              <m:t>0</m:t>
+            </m:r>
+          </m:sub>
+        </m:sSub>
+      </m:oMath>
+      <w:r>
+        <w:t xml:space="preserve"> </w:t>
+      </w:r>
+      <w:r>
+        <w:t xml:space="preserve">por lo que podemos decir que una fórmula presenta un rendimiento de papa distinto a los demás.</w:t>
+      </w:r>
+    </w:p>
+    <w:p>
+      <w:pPr>
+        <w:pStyle w:val="Compact"/>
+        <w:numPr>
+          <w:ilvl w:val="0"/>
+          <w:numId w:val="1008"/>
         </w:numPr>
       </w:pPr>
       <w:r>
@@ -1098,10 +1682,644 @@
     </w:p>
     <w:p>
       <w:pPr>
+        <w:pStyle w:val="FirstParagraph"/>
+      </w:pPr>
+      <w:r>
+        <w:t xml:space="preserve">Nos planteamos las hipótesis</w:t>
+      </w:r>
+    </w:p>
+    <w:p>
+      <w:pPr>
         <w:pStyle w:val="Compact"/>
         <w:numPr>
           <w:ilvl w:val="0"/>
-          <w:numId w:val="1006"/>
+          <w:numId w:val="1009"/>
+        </w:numPr>
+      </w:pPr>
+      <m:oMath>
+        <m:sSub>
+          <m:e>
+            <m:r>
+              <m:t>H</m:t>
+            </m:r>
+          </m:e>
+          <m:sub>
+            <m:r>
+              <m:t>0</m:t>
+            </m:r>
+          </m:sub>
+        </m:sSub>
+        <m:r>
+          <m:rPr>
+            <m:sty m:val="p"/>
+          </m:rPr>
+          <m:t>:</m:t>
+        </m:r>
+        <m:sSub>
+          <m:e>
+            <m:r>
+              <m:t>μ</m:t>
+            </m:r>
+          </m:e>
+          <m:sub>
+            <m:r>
+              <m:t>4</m:t>
+            </m:r>
+          </m:sub>
+        </m:sSub>
+        <m:r>
+          <m:rPr>
+            <m:sty m:val="p"/>
+          </m:rPr>
+          <m:t>≤</m:t>
+        </m:r>
+        <m:sSub>
+          <m:e>
+            <m:r>
+              <m:t>μ</m:t>
+            </m:r>
+          </m:e>
+          <m:sub>
+            <m:r>
+              <m:t>2</m:t>
+            </m:r>
+          </m:sub>
+        </m:sSub>
+      </m:oMath>
+    </w:p>
+    <w:p>
+      <w:pPr>
+        <w:pStyle w:val="Compact"/>
+        <w:numPr>
+          <w:ilvl w:val="0"/>
+          <w:numId w:val="1009"/>
+        </w:numPr>
+      </w:pPr>
+      <m:oMath>
+        <m:sSub>
+          <m:e>
+            <m:r>
+              <m:t>H</m:t>
+            </m:r>
+          </m:e>
+          <m:sub>
+            <m:r>
+              <m:t>0</m:t>
+            </m:r>
+          </m:sub>
+        </m:sSub>
+        <m:r>
+          <m:rPr>
+            <m:sty m:val="p"/>
+          </m:rPr>
+          <m:t>:</m:t>
+        </m:r>
+        <m:sSub>
+          <m:e>
+            <m:r>
+              <m:t>μ</m:t>
+            </m:r>
+          </m:e>
+          <m:sub>
+            <m:r>
+              <m:t>4</m:t>
+            </m:r>
+          </m:sub>
+        </m:sSub>
+        <m:r>
+          <m:rPr>
+            <m:sty m:val="p"/>
+          </m:rPr>
+          <m:t>&gt;</m:t>
+        </m:r>
+        <m:sSub>
+          <m:e>
+            <m:r>
+              <m:t>μ</m:t>
+            </m:r>
+          </m:e>
+          <m:sub>
+            <m:r>
+              <m:t>2</m:t>
+            </m:r>
+          </m:sub>
+        </m:sSub>
+      </m:oMath>
+    </w:p>
+    <w:p>
+      <w:pPr>
+        <w:pStyle w:val="SourceCode"/>
+      </w:pPr>
+      <w:r>
+        <w:rPr>
+          <w:rStyle w:val="NormalTok"/>
+        </w:rPr>
+        <w:t xml:space="preserve">modeg</w:t>
+      </w:r>
+    </w:p>
+    <w:p>
+      <w:pPr>
+        <w:pStyle w:val="SourceCode"/>
+      </w:pPr>
+      <w:r>
+        <w:rPr>
+          <w:rStyle w:val="VerbatimChar"/>
+        </w:rPr>
+        <w:t xml:space="preserve">## </w:t>
+      </w:r>
+      <w:r>
+        <w:br/>
+      </w:r>
+      <w:r>
+        <w:rPr>
+          <w:rStyle w:val="VerbatimChar"/>
+        </w:rPr>
+        <w:t xml:space="preserve">## Call:</w:t>
+      </w:r>
+      <w:r>
+        <w:br/>
+      </w:r>
+      <w:r>
+        <w:rPr>
+          <w:rStyle w:val="VerbatimChar"/>
+        </w:rPr>
+        <w:t xml:space="preserve">## lm(formula = rendimiento ~ suelo + formula)</w:t>
+      </w:r>
+      <w:r>
+        <w:br/>
+      </w:r>
+      <w:r>
+        <w:rPr>
+          <w:rStyle w:val="VerbatimChar"/>
+        </w:rPr>
+        <w:t xml:space="preserve">## </w:t>
+      </w:r>
+      <w:r>
+        <w:br/>
+      </w:r>
+      <w:r>
+        <w:rPr>
+          <w:rStyle w:val="VerbatimChar"/>
+        </w:rPr>
+        <w:t xml:space="preserve">## Coefficients:</w:t>
+      </w:r>
+      <w:r>
+        <w:br/>
+      </w:r>
+      <w:r>
+        <w:rPr>
+          <w:rStyle w:val="VerbatimChar"/>
+        </w:rPr>
+        <w:t xml:space="preserve">##         (Intercept)         sueloarenoso  suelofranco arenoso  </w:t>
+      </w:r>
+      <w:r>
+        <w:br/>
+      </w:r>
+      <w:r>
+        <w:rPr>
+          <w:rStyle w:val="VerbatimChar"/>
+        </w:rPr>
+        <w:t xml:space="preserve">##              69.167               40.000               62.500  </w:t>
+      </w:r>
+      <w:r>
+        <w:br/>
+      </w:r>
+      <w:r>
+        <w:rPr>
+          <w:rStyle w:val="VerbatimChar"/>
+        </w:rPr>
+        <w:t xml:space="preserve">##           formulaf2            formulaf3            formulaf4  </w:t>
+      </w:r>
+      <w:r>
+        <w:br/>
+      </w:r>
+      <w:r>
+        <w:rPr>
+          <w:rStyle w:val="VerbatimChar"/>
+        </w:rPr>
+        <w:t xml:space="preserve">##              -6.667               46.667               53.333</w:t>
+      </w:r>
+    </w:p>
+    <w:p>
+      <w:pPr>
+        <w:pStyle w:val="SourceCode"/>
+      </w:pPr>
+      <w:r>
+        <w:rPr>
+          <w:rStyle w:val="NormalTok"/>
+        </w:rPr>
+        <w:t xml:space="preserve">cm</w:t>
+      </w:r>
+      <w:r>
+        <w:rPr>
+          <w:rStyle w:val="OtherTok"/>
+        </w:rPr>
+        <w:t xml:space="preserve">&lt;-</w:t>
+      </w:r>
+      <w:r>
+        <w:rPr>
+          <w:rStyle w:val="NormalTok"/>
+        </w:rPr>
+        <w:t xml:space="preserve">anva</w:t>
+      </w:r>
+      <w:r>
+        <w:rPr>
+          <w:rStyle w:val="SpecialCharTok"/>
+        </w:rPr>
+        <w:t xml:space="preserve">$</w:t>
+      </w:r>
+      <w:r>
+        <w:rPr>
+          <w:rStyle w:val="NormalTok"/>
+        </w:rPr>
+        <w:t xml:space="preserve">Mean </w:t>
+      </w:r>
+      <w:r>
+        <w:rPr>
+          <w:rStyle w:val="CommentTok"/>
+        </w:rPr>
+        <w:t xml:space="preserve">#Valores de la tabla anova</w:t>
+      </w:r>
+    </w:p>
+    <w:p>
+      <w:pPr>
+        <w:pStyle w:val="SourceCode"/>
+      </w:pPr>
+      <w:r>
+        <w:rPr>
+          <w:rStyle w:val="NormalTok"/>
+        </w:rPr>
+        <w:t xml:space="preserve">efect</w:t>
+      </w:r>
+      <w:r>
+        <w:rPr>
+          <w:rStyle w:val="OtherTok"/>
+        </w:rPr>
+        <w:t xml:space="preserve">&lt;-</w:t>
+      </w:r>
+      <w:r>
+        <w:rPr>
+          <w:rStyle w:val="NormalTok"/>
+        </w:rPr>
+        <w:t xml:space="preserve">modeg</w:t>
+      </w:r>
+      <w:r>
+        <w:rPr>
+          <w:rStyle w:val="SpecialCharTok"/>
+        </w:rPr>
+        <w:t xml:space="preserve">$</w:t>
+      </w:r>
+      <w:r>
+        <w:rPr>
+          <w:rStyle w:val="NormalTok"/>
+        </w:rPr>
+        <w:t xml:space="preserve">coefficients</w:t>
+      </w:r>
+      <w:r>
+        <w:br/>
+      </w:r>
+      <w:r>
+        <w:rPr>
+          <w:rStyle w:val="NormalTok"/>
+        </w:rPr>
+        <w:t xml:space="preserve">dmedia</w:t>
+      </w:r>
+      <w:r>
+        <w:rPr>
+          <w:rStyle w:val="OtherTok"/>
+        </w:rPr>
+        <w:t xml:space="preserve">&lt;-</w:t>
+      </w:r>
+      <w:r>
+        <w:rPr>
+          <w:rStyle w:val="NormalTok"/>
+        </w:rPr>
+        <w:t xml:space="preserve">efect</w:t>
+      </w:r>
+      <w:r>
+        <w:rPr>
+          <w:rStyle w:val="SpecialCharTok"/>
+        </w:rPr>
+        <w:t xml:space="preserve">-</w:t>
+      </w:r>
+      <w:r>
+        <w:rPr>
+          <w:rStyle w:val="NormalTok"/>
+        </w:rPr>
+        <w:t xml:space="preserve">efect[</w:t>
+      </w:r>
+      <w:r>
+        <w:rPr>
+          <w:rStyle w:val="DecValTok"/>
+        </w:rPr>
+        <w:t xml:space="preserve">6</w:t>
+      </w:r>
+      <w:r>
+        <w:rPr>
+          <w:rStyle w:val="NormalTok"/>
+        </w:rPr>
+        <w:t xml:space="preserve">]</w:t>
+      </w:r>
+      <w:r>
+        <w:br/>
+      </w:r>
+      <w:r>
+        <w:rPr>
+          <w:rStyle w:val="NormalTok"/>
+        </w:rPr>
+        <w:t xml:space="preserve">dmedia</w:t>
+      </w:r>
+      <w:r>
+        <w:rPr>
+          <w:rStyle w:val="OtherTok"/>
+        </w:rPr>
+        <w:t xml:space="preserve">&lt;-</w:t>
+      </w:r>
+      <w:r>
+        <w:rPr>
+          <w:rStyle w:val="NormalTok"/>
+        </w:rPr>
+        <w:t xml:space="preserve">dmedia[</w:t>
+      </w:r>
+      <w:r>
+        <w:rPr>
+          <w:rStyle w:val="DecValTok"/>
+        </w:rPr>
+        <w:t xml:space="preserve">4</w:t>
+      </w:r>
+      <w:r>
+        <w:rPr>
+          <w:rStyle w:val="NormalTok"/>
+        </w:rPr>
+        <w:t xml:space="preserve">]</w:t>
+      </w:r>
+      <w:r>
+        <w:br/>
+      </w:r>
+      <w:r>
+        <w:rPr>
+          <w:rStyle w:val="NormalTok"/>
+        </w:rPr>
+        <w:t xml:space="preserve">dmedia</w:t>
+      </w:r>
+    </w:p>
+    <w:p>
+      <w:pPr>
+        <w:pStyle w:val="SourceCode"/>
+      </w:pPr>
+      <w:r>
+        <w:rPr>
+          <w:rStyle w:val="VerbatimChar"/>
+        </w:rPr>
+        <w:t xml:space="preserve">## formulaf2 </w:t>
+      </w:r>
+      <w:r>
+        <w:br/>
+      </w:r>
+      <w:r>
+        <w:rPr>
+          <w:rStyle w:val="VerbatimChar"/>
+        </w:rPr>
+        <w:t xml:space="preserve">##       -60</w:t>
+      </w:r>
+    </w:p>
+    <w:p>
+      <w:pPr>
+        <w:pStyle w:val="SourceCode"/>
+      </w:pPr>
+      <w:r>
+        <w:rPr>
+          <w:rStyle w:val="NormalTok"/>
+        </w:rPr>
+        <w:t xml:space="preserve">tc</w:t>
+      </w:r>
+      <w:r>
+        <w:rPr>
+          <w:rStyle w:val="OtherTok"/>
+        </w:rPr>
+        <w:t xml:space="preserve">&lt;-</w:t>
+      </w:r>
+      <w:r>
+        <w:rPr>
+          <w:rStyle w:val="NormalTok"/>
+        </w:rPr>
+        <w:t xml:space="preserve">dmedia</w:t>
+      </w:r>
+      <w:r>
+        <w:rPr>
+          <w:rStyle w:val="SpecialCharTok"/>
+        </w:rPr>
+        <w:t xml:space="preserve">/</w:t>
+      </w:r>
+      <w:r>
+        <w:rPr>
+          <w:rStyle w:val="FunctionTok"/>
+        </w:rPr>
+        <w:t xml:space="preserve">sqrt</w:t>
+      </w:r>
+      <w:r>
+        <w:rPr>
+          <w:rStyle w:val="NormalTok"/>
+        </w:rPr>
+        <w:t xml:space="preserve">(cm[</w:t>
+      </w:r>
+      <w:r>
+        <w:rPr>
+          <w:rStyle w:val="DecValTok"/>
+        </w:rPr>
+        <w:t xml:space="preserve">3</w:t>
+      </w:r>
+      <w:r>
+        <w:rPr>
+          <w:rStyle w:val="NormalTok"/>
+        </w:rPr>
+        <w:t xml:space="preserve">]</w:t>
+      </w:r>
+      <w:r>
+        <w:rPr>
+          <w:rStyle w:val="SpecialCharTok"/>
+        </w:rPr>
+        <w:t xml:space="preserve">*</w:t>
+      </w:r>
+      <w:r>
+        <w:rPr>
+          <w:rStyle w:val="NormalTok"/>
+        </w:rPr>
+        <w:t xml:space="preserve">(</w:t>
+      </w:r>
+      <w:r>
+        <w:rPr>
+          <w:rStyle w:val="DecValTok"/>
+        </w:rPr>
+        <w:t xml:space="preserve">2</w:t>
+      </w:r>
+      <w:r>
+        <w:rPr>
+          <w:rStyle w:val="SpecialCharTok"/>
+        </w:rPr>
+        <w:t xml:space="preserve">/</w:t>
+      </w:r>
+      <w:r>
+        <w:rPr>
+          <w:rStyle w:val="DecValTok"/>
+        </w:rPr>
+        <w:t xml:space="preserve">5</w:t>
+      </w:r>
+      <w:r>
+        <w:rPr>
+          <w:rStyle w:val="NormalTok"/>
+        </w:rPr>
+        <w:t xml:space="preserve">))</w:t>
+      </w:r>
+      <w:r>
+        <w:br/>
+      </w:r>
+      <w:r>
+        <w:rPr>
+          <w:rStyle w:val="NormalTok"/>
+        </w:rPr>
+        <w:t xml:space="preserve">tc</w:t>
+      </w:r>
+    </w:p>
+    <w:p>
+      <w:pPr>
+        <w:pStyle w:val="SourceCode"/>
+      </w:pPr>
+      <w:r>
+        <w:rPr>
+          <w:rStyle w:val="VerbatimChar"/>
+        </w:rPr>
+        <w:t xml:space="preserve">## formulaf2 </w:t>
+      </w:r>
+      <w:r>
+        <w:br/>
+      </w:r>
+      <w:r>
+        <w:rPr>
+          <w:rStyle w:val="VerbatimChar"/>
+        </w:rPr>
+        <w:t xml:space="preserve">## -17.16233</w:t>
+      </w:r>
+    </w:p>
+    <w:p>
+      <w:pPr>
+        <w:pStyle w:val="SourceCode"/>
+      </w:pPr>
+      <w:r>
+        <w:rPr>
+          <w:rStyle w:val="NormalTok"/>
+        </w:rPr>
+        <w:t xml:space="preserve">pvalue</w:t>
+      </w:r>
+      <w:r>
+        <w:rPr>
+          <w:rStyle w:val="OtherTok"/>
+        </w:rPr>
+        <w:t xml:space="preserve">&lt;-</w:t>
+      </w:r>
+      <w:r>
+        <w:rPr>
+          <w:rStyle w:val="DecValTok"/>
+        </w:rPr>
+        <w:t xml:space="preserve">2</w:t>
+      </w:r>
+      <w:r>
+        <w:rPr>
+          <w:rStyle w:val="SpecialCharTok"/>
+        </w:rPr>
+        <w:t xml:space="preserve">*</w:t>
+      </w:r>
+      <w:r>
+        <w:rPr>
+          <w:rStyle w:val="FunctionTok"/>
+        </w:rPr>
+        <w:t xml:space="preserve">pt</w:t>
+      </w:r>
+      <w:r>
+        <w:rPr>
+          <w:rStyle w:val="NormalTok"/>
+        </w:rPr>
+        <w:t xml:space="preserve">(tc,</w:t>
+      </w:r>
+      <w:r>
+        <w:rPr>
+          <w:rStyle w:val="FunctionTok"/>
+        </w:rPr>
+        <w:t xml:space="preserve">df.residual</w:t>
+      </w:r>
+      <w:r>
+        <w:rPr>
+          <w:rStyle w:val="NormalTok"/>
+        </w:rPr>
+        <w:t xml:space="preserve">(modeg))</w:t>
+      </w:r>
+      <w:r>
+        <w:br/>
+      </w:r>
+      <w:r>
+        <w:rPr>
+          <w:rStyle w:val="NormalTok"/>
+        </w:rPr>
+        <w:t xml:space="preserve">pvalue</w:t>
+      </w:r>
+    </w:p>
+    <w:p>
+      <w:pPr>
+        <w:pStyle w:val="SourceCode"/>
+      </w:pPr>
+      <w:r>
+        <w:rPr>
+          <w:rStyle w:val="VerbatimChar"/>
+        </w:rPr>
+        <w:t xml:space="preserve">##    formulaf2 </w:t>
+      </w:r>
+      <w:r>
+        <w:br/>
+      </w:r>
+      <w:r>
+        <w:rPr>
+          <w:rStyle w:val="VerbatimChar"/>
+        </w:rPr>
+        <w:t xml:space="preserve">## 2.505253e-06</w:t>
+      </w:r>
+    </w:p>
+    <w:p>
+      <w:pPr>
+        <w:pStyle w:val="FirstParagraph"/>
+      </w:pPr>
+      <w:r>
+        <w:t xml:space="preserve">Se observa un pvalor menor a 0.05, por lo que no aceptamos</w:t>
+      </w:r>
+      <w:r>
+        <w:t xml:space="preserve"> </w:t>
+      </w:r>
+      <m:oMath>
+        <m:sSub>
+          <m:e>
+            <m:r>
+              <m:t>H</m:t>
+            </m:r>
+          </m:e>
+          <m:sub>
+            <m:r>
+              <m:t>0</m:t>
+            </m:r>
+          </m:sub>
+        </m:sSub>
+      </m:oMath>
+      <w:r>
+        <w:t xml:space="preserve"> </w:t>
+      </w:r>
+      <w:r>
+        <w:t xml:space="preserve">indicando que existen evidencia existencia de que la diferencia de la fórmula 4 con la fórmula 2 es negativo. Indicando que la fórmula 4 da mejores resultados que la fórmula 2.</w:t>
+      </w:r>
+    </w:p>
+    <w:p>
+      <w:pPr>
+        <w:pStyle w:val="Compact"/>
+        <w:numPr>
+          <w:ilvl w:val="0"/>
+          <w:numId w:val="1010"/>
         </w:numPr>
       </w:pPr>
       <w:r>
@@ -1170,7 +2388,7 @@
         <w:pStyle w:val="Compact"/>
         <w:numPr>
           <w:ilvl w:val="0"/>
-          <w:numId w:val="1006"/>
+          <w:numId w:val="1010"/>
         </w:numPr>
       </w:pPr>
       <w:r>
@@ -1216,7 +2434,7 @@
         <w:pStyle w:val="Compact"/>
         <w:numPr>
           <w:ilvl w:val="0"/>
-          <w:numId w:val="1006"/>
+          <w:numId w:val="1010"/>
         </w:numPr>
       </w:pPr>
       <w:r>
@@ -1232,7 +2450,7 @@
         <w:pStyle w:val="Compact"/>
         <w:numPr>
           <w:ilvl w:val="0"/>
-          <w:numId w:val="1006"/>
+          <w:numId w:val="1010"/>
         </w:numPr>
       </w:pPr>
       <w:r>
@@ -2536,6 +3754,176 @@
       </w:pPr>
     </w:lvl>
   </w:abstractNum>
+  <w:abstractNum w:abstractNumId="99723">
+    <w:nsid w:val="00A99723"/>
+    <w:multiLevelType w:val="multilevel"/>
+    <w:lvl w:ilvl="0">
+      <w:start w:val="3"/>
+      <w:numFmt w:val="lowerLetter"/>
+      <w:lvlText w:val="%1)"/>
+      <w:lvlJc w:val="left"/>
+      <w:pPr>
+        <w:ind w:left="720" w:hanging="360"/>
+      </w:pPr>
+    </w:lvl>
+    <w:lvl w:ilvl="1">
+      <w:start w:val="3"/>
+      <w:numFmt w:val="lowerLetter"/>
+      <w:lvlText w:val="%2)"/>
+      <w:lvlJc w:val="left"/>
+      <w:pPr>
+        <w:ind w:left="1440" w:hanging="360"/>
+      </w:pPr>
+    </w:lvl>
+    <w:lvl w:ilvl="2">
+      <w:start w:val="3"/>
+      <w:numFmt w:val="lowerLetter"/>
+      <w:lvlText w:val="%3)"/>
+      <w:lvlJc w:val="left"/>
+      <w:pPr>
+        <w:ind w:left="2160" w:hanging="360"/>
+      </w:pPr>
+    </w:lvl>
+    <w:lvl w:ilvl="3">
+      <w:start w:val="3"/>
+      <w:numFmt w:val="lowerLetter"/>
+      <w:lvlText w:val="%4)"/>
+      <w:lvlJc w:val="left"/>
+      <w:pPr>
+        <w:ind w:left="2880" w:hanging="360"/>
+      </w:pPr>
+    </w:lvl>
+    <w:lvl w:ilvl="4">
+      <w:start w:val="3"/>
+      <w:numFmt w:val="lowerLetter"/>
+      <w:lvlText w:val="%5)"/>
+      <w:lvlJc w:val="left"/>
+      <w:pPr>
+        <w:ind w:left="3600" w:hanging="360"/>
+      </w:pPr>
+    </w:lvl>
+    <w:lvl w:ilvl="5">
+      <w:start w:val="3"/>
+      <w:numFmt w:val="lowerLetter"/>
+      <w:lvlText w:val="%6)"/>
+      <w:lvlJc w:val="left"/>
+      <w:pPr>
+        <w:ind w:left="4320" w:hanging="360"/>
+      </w:pPr>
+    </w:lvl>
+    <w:lvl w:ilvl="6">
+      <w:start w:val="3"/>
+      <w:numFmt w:val="lowerLetter"/>
+      <w:lvlText w:val="%7)"/>
+      <w:lvlJc w:val="left"/>
+      <w:pPr>
+        <w:ind w:left="5040" w:hanging="360"/>
+      </w:pPr>
+    </w:lvl>
+    <w:lvl w:ilvl="7">
+      <w:start w:val="3"/>
+      <w:numFmt w:val="lowerLetter"/>
+      <w:lvlText w:val="%8)"/>
+      <w:lvlJc w:val="left"/>
+      <w:pPr>
+        <w:ind w:left="5760" w:hanging="360"/>
+      </w:pPr>
+    </w:lvl>
+    <w:lvl w:ilvl="8">
+      <w:start w:val="3"/>
+      <w:numFmt w:val="lowerLetter"/>
+      <w:lvlText w:val="%9)"/>
+      <w:lvlJc w:val="left"/>
+      <w:pPr>
+        <w:ind w:left="6480" w:hanging="360"/>
+      </w:pPr>
+    </w:lvl>
+  </w:abstractNum>
+  <w:abstractNum w:abstractNumId="99724">
+    <w:nsid w:val="00A99724"/>
+    <w:multiLevelType w:val="multilevel"/>
+    <w:lvl w:ilvl="0">
+      <w:start w:val="4"/>
+      <w:numFmt w:val="lowerLetter"/>
+      <w:lvlText w:val="%1)"/>
+      <w:lvlJc w:val="left"/>
+      <w:pPr>
+        <w:ind w:left="720" w:hanging="360"/>
+      </w:pPr>
+    </w:lvl>
+    <w:lvl w:ilvl="1">
+      <w:start w:val="4"/>
+      <w:numFmt w:val="lowerLetter"/>
+      <w:lvlText w:val="%2)"/>
+      <w:lvlJc w:val="left"/>
+      <w:pPr>
+        <w:ind w:left="1440" w:hanging="360"/>
+      </w:pPr>
+    </w:lvl>
+    <w:lvl w:ilvl="2">
+      <w:start w:val="4"/>
+      <w:numFmt w:val="lowerLetter"/>
+      <w:lvlText w:val="%3)"/>
+      <w:lvlJc w:val="left"/>
+      <w:pPr>
+        <w:ind w:left="2160" w:hanging="360"/>
+      </w:pPr>
+    </w:lvl>
+    <w:lvl w:ilvl="3">
+      <w:start w:val="4"/>
+      <w:numFmt w:val="lowerLetter"/>
+      <w:lvlText w:val="%4)"/>
+      <w:lvlJc w:val="left"/>
+      <w:pPr>
+        <w:ind w:left="2880" w:hanging="360"/>
+      </w:pPr>
+    </w:lvl>
+    <w:lvl w:ilvl="4">
+      <w:start w:val="4"/>
+      <w:numFmt w:val="lowerLetter"/>
+      <w:lvlText w:val="%5)"/>
+      <w:lvlJc w:val="left"/>
+      <w:pPr>
+        <w:ind w:left="3600" w:hanging="360"/>
+      </w:pPr>
+    </w:lvl>
+    <w:lvl w:ilvl="5">
+      <w:start w:val="4"/>
+      <w:numFmt w:val="lowerLetter"/>
+      <w:lvlText w:val="%6)"/>
+      <w:lvlJc w:val="left"/>
+      <w:pPr>
+        <w:ind w:left="4320" w:hanging="360"/>
+      </w:pPr>
+    </w:lvl>
+    <w:lvl w:ilvl="6">
+      <w:start w:val="4"/>
+      <w:numFmt w:val="lowerLetter"/>
+      <w:lvlText w:val="%7)"/>
+      <w:lvlJc w:val="left"/>
+      <w:pPr>
+        <w:ind w:left="5040" w:hanging="360"/>
+      </w:pPr>
+    </w:lvl>
+    <w:lvl w:ilvl="7">
+      <w:start w:val="4"/>
+      <w:numFmt w:val="lowerLetter"/>
+      <w:lvlText w:val="%8)"/>
+      <w:lvlJc w:val="left"/>
+      <w:pPr>
+        <w:ind w:left="5760" w:hanging="360"/>
+      </w:pPr>
+    </w:lvl>
+    <w:lvl w:ilvl="8">
+      <w:start w:val="4"/>
+      <w:numFmt w:val="lowerLetter"/>
+      <w:lvlText w:val="%9)"/>
+      <w:lvlJc w:val="left"/>
+      <w:pPr>
+        <w:ind w:left="6480" w:hanging="360"/>
+      </w:pPr>
+    </w:lvl>
+  </w:abstractNum>
   <w:num w16cid:durableId="1222252684" w:numId="1">
     <w:abstractNumId w:val="0"/>
   </w:num>
@@ -5279,6 +6667,72 @@
     </w:lvlOverride>
     <w:lvlOverride w:ilvl="8">
       <w:startOverride w:val="2"/>
+    </w:lvlOverride>
+  </w:num>
+  <w:num w:numId="1007">
+    <w:abstractNumId w:val="991"/>
+  </w:num>
+  <w:num w:numId="1008">
+    <w:abstractNumId w:val="99723"/>
+    <w:lvlOverride w:ilvl="0">
+      <w:startOverride w:val="3"/>
+    </w:lvlOverride>
+    <w:lvlOverride w:ilvl="1">
+      <w:startOverride w:val="3"/>
+    </w:lvlOverride>
+    <w:lvlOverride w:ilvl="2">
+      <w:startOverride w:val="3"/>
+    </w:lvlOverride>
+    <w:lvlOverride w:ilvl="3">
+      <w:startOverride w:val="3"/>
+    </w:lvlOverride>
+    <w:lvlOverride w:ilvl="4">
+      <w:startOverride w:val="3"/>
+    </w:lvlOverride>
+    <w:lvlOverride w:ilvl="5">
+      <w:startOverride w:val="3"/>
+    </w:lvlOverride>
+    <w:lvlOverride w:ilvl="6">
+      <w:startOverride w:val="3"/>
+    </w:lvlOverride>
+    <w:lvlOverride w:ilvl="7">
+      <w:startOverride w:val="3"/>
+    </w:lvlOverride>
+    <w:lvlOverride w:ilvl="8">
+      <w:startOverride w:val="3"/>
+    </w:lvlOverride>
+  </w:num>
+  <w:num w:numId="1009">
+    <w:abstractNumId w:val="991"/>
+  </w:num>
+  <w:num w:numId="1010">
+    <w:abstractNumId w:val="99724"/>
+    <w:lvlOverride w:ilvl="0">
+      <w:startOverride w:val="4"/>
+    </w:lvlOverride>
+    <w:lvlOverride w:ilvl="1">
+      <w:startOverride w:val="4"/>
+    </w:lvlOverride>
+    <w:lvlOverride w:ilvl="2">
+      <w:startOverride w:val="4"/>
+    </w:lvlOverride>
+    <w:lvlOverride w:ilvl="3">
+      <w:startOverride w:val="4"/>
+    </w:lvlOverride>
+    <w:lvlOverride w:ilvl="4">
+      <w:startOverride w:val="4"/>
+    </w:lvlOverride>
+    <w:lvlOverride w:ilvl="5">
+      <w:startOverride w:val="4"/>
+    </w:lvlOverride>
+    <w:lvlOverride w:ilvl="6">
+      <w:startOverride w:val="4"/>
+    </w:lvlOverride>
+    <w:lvlOverride w:ilvl="7">
+      <w:startOverride w:val="4"/>
+    </w:lvlOverride>
+    <w:lvlOverride w:ilvl="8">
+      <w:startOverride w:val="4"/>
     </w:lvlOverride>
   </w:num>
 </w:numbering>

</xml_diff>